<commit_message>
Opschoning, reorganisatie en toevoeging van presentatie op 2 november 2016 voor Fontys project, waarbij studenten een model gaan maken voor de populatiegroei van de Suzuki fruitvlieg.
</commit_message>
<xml_diff>
--- a/HAS/opdr4_loofwand.docx
+++ b/HAS/opdr4_loofwand.docx
@@ -65,7 +65,7 @@
     </w:p>
     <w:p>
       <w:r>
-        <w:t xml:space="preserve">De praktijk van de wijnbouw in Nederland is in vergelijking met andere, traditionele wijnbouw landen relatief duur door een hoge grondprijs, kleinschalige opzet en hoge arbeidskosten. Aan de eeste factor is weinig te doen, de tweede is een keuze, maar de derde kan worden beinvloed door te proberen om het werk in de wijngaard te minimaliseren. Eén van de keuzes die men kan maken is die van de wijze van loofwandbeheer.</w:t>
+        <w:t xml:space="preserve">De praktijk van de wijnbouw in Nederland is in vergelijking met andere, traditionele wijnbouw landen relatief duur door een hoge grondprijs, kleinschalige opzet en hoge arbeidskosten. Aan de eeste factor is weinig te doen, de tweede is een keuze, maar de derde kan worden beinvloed door te proberen om het werk in de wijngaard te minimaliseren. EÃ©n van de keuzes die men kan maken is die van de wijze van loofwandbeheer.</w:t>
       </w:r>
     </w:p>
     <w:p>
@@ -238,7 +238,7 @@
     </w:lvl>
   </w:abstractNum>
   <w:abstractNum w:abstractNumId="990">
-    <w:nsid w:val="54e1c48a"/>
+    <w:nsid w:val="58d12847"/>
     <w:multiLevelType w:val="multilevel"/>
     <w:lvl w:ilvl="0">
       <w:numFmt w:val="bullet"/>
@@ -319,7 +319,7 @@
     </w:lvl>
   </w:abstractNum>
   <w:abstractNum w:abstractNumId="99411">
-    <w:nsid w:val="f042d943"/>
+    <w:nsid w:val="48243295"/>
     <w:multiLevelType w:val="multilevel"/>
     <w:lvl w:ilvl="0">
       <w:start w:val="1"/>

</xml_diff>